<commit_message>
change undangan rapat andal rkl rpl to phpword
</commit_message>
<xml_diff>
--- a/public/template_undangan_rapat_arr.docx
+++ b/public/template_undangan_rapat_arr.docx
@@ -2,212 +2,168 @@
 <file path=word/document.xml><?xml version="1.0" encoding="utf-8"?>
 <w:document xmlns:wpc="http://schemas.microsoft.com/office/word/2010/wordprocessingCanvas" xmlns:cx="http://schemas.microsoft.com/office/drawing/2014/chartex" xmlns:cx1="http://schemas.microsoft.com/office/drawing/2015/9/8/chartex" xmlns:cx2="http://schemas.microsoft.com/office/drawing/2015/10/21/chartex" xmlns:cx3="http://schemas.microsoft.com/office/drawing/2016/5/9/chartex" xmlns:cx4="http://schemas.microsoft.com/office/drawing/2016/5/10/chartex" xmlns:cx5="http://schemas.microsoft.com/office/drawing/2016/5/11/chartex" xmlns:cx6="http://schemas.microsoft.com/office/drawing/2016/5/12/chartex" xmlns:cx7="http://schemas.microsoft.com/office/drawing/2016/5/13/chartex" xmlns:cx8="http://schemas.microsoft.com/office/drawing/2016/5/14/chartex" xmlns:mc="http://schemas.openxmlformats.org/markup-compatibility/2006" xmlns:aink="http://schemas.microsoft.com/office/drawing/2016/ink" xmlns:am3d="http://schemas.microsoft.com/office/drawing/2017/model3d" xmlns:o="urn:schemas-microsoft-com:office:office" xmlns:r="http://schemas.openxmlformats.org/officeDocument/2006/relationships" xmlns:m="http://schemas.openxmlformats.org/officeDocument/2006/math" xmlns:v="urn:schemas-microsoft-com:vml" xmlns:wp14="http://schemas.microsoft.com/office/word/2010/wordprocessingDrawing" xmlns:wp="http://schemas.openxmlformats.org/drawingml/2006/wordprocessingDrawing" xmlns:w10="urn:schemas-microsoft-com:office:word" xmlns:w="http://schemas.openxmlformats.org/wordprocessingml/2006/main" xmlns:w14="http://schemas.microsoft.com/office/word/2010/wordml" xmlns:w15="http://schemas.microsoft.com/office/word/2012/wordml" xmlns:w16cex="http://schemas.microsoft.com/office/word/2018/wordml/cex" xmlns:w16cid="http://schemas.microsoft.com/office/word/2016/wordml/cid" xmlns:w16="http://schemas.microsoft.com/office/word/2018/wordml" xmlns:w16sdtdh="http://schemas.microsoft.com/office/word/2020/wordml/sdtdatahash" xmlns:w16se="http://schemas.microsoft.com/office/word/2015/wordml/symex" xmlns:wpg="http://schemas.microsoft.com/office/word/2010/wordprocessingGroup" xmlns:wpi="http://schemas.microsoft.com/office/word/2010/wordprocessingInk" xmlns:wne="http://schemas.microsoft.com/office/word/2006/wordml" xmlns:wps="http://schemas.microsoft.com/office/word/2010/wordprocessingShape" mc:Ignorable="w14 w15 w16se w16cid w16 w16cex w16sdtdh wp14">
   <w:body>
-    <w:p>
-      <w:pPr>
-        <w:tabs>
-          <w:tab w:val="left" w:pos="3690"/>
-        </w:tabs>
-        <w:ind w:right="-691" w:firstLine="720"/>
-        <w:jc w:val="center"/>
-        <w:rPr>
-          <w:rFonts w:ascii="Tahoma" w:hAnsi="Tahoma" w:cs="Tahoma"/>
-          <w:sz w:val="20"/>
-          <w:szCs w:val="20"/>
-          <w:lang w:val="sv-SE"/>
-        </w:rPr>
-      </w:pPr>
-      <w:r>
-        <w:rPr>
-          <w:rFonts w:ascii="Tahoma" w:hAnsi="Tahoma" w:cs="Tahoma"/>
-          <w:b/>
-          <w:sz w:val="28"/>
-          <w:szCs w:val="28"/>
-          <w:lang w:val="id-ID"/>
-        </w:rPr>
-        <w:t xml:space="preserve"> </w:t>
-      </w:r>
-    </w:p>
-    <w:p>
-      <w:pPr>
-        <w:tabs>
-          <w:tab w:val="left" w:pos="3690"/>
-        </w:tabs>
-        <w:ind w:right="-691" w:firstLine="720"/>
-        <w:jc w:val="center"/>
-        <w:rPr>
-          <w:rFonts w:ascii="Tahoma" w:hAnsi="Tahoma" w:cs="Tahoma"/>
-          <w:sz w:val="28"/>
-          <w:szCs w:val="28"/>
-          <w:lang w:val="es-ES"/>
-        </w:rPr>
-      </w:pPr>
-      <w:r>
-        <w:rPr>
-          <w:noProof/>
-        </w:rPr>
-        <w:drawing>
-          <wp:anchor distT="0" distB="0" distL="114300" distR="114300" simplePos="0" relativeHeight="251667456" behindDoc="1" locked="0" layoutInCell="1" allowOverlap="1" wp14:anchorId="12B87E36" wp14:editId="4ACE9164">
-            <wp:simplePos x="0" y="0"/>
-            <wp:positionH relativeFrom="column">
-              <wp:posOffset>-594995</wp:posOffset>
-            </wp:positionH>
-            <wp:positionV relativeFrom="paragraph">
-              <wp:posOffset>-123190</wp:posOffset>
-            </wp:positionV>
-            <wp:extent cx="1127125" cy="1070610"/>
-            <wp:effectExtent l="0" t="0" r="0" b="0"/>
-            <wp:wrapNone/>
-            <wp:docPr id="7" name="Picture 7" descr="scan0001"/>
-            <wp:cNvGraphicFramePr>
-              <a:graphicFrameLocks xmlns:a="http://schemas.openxmlformats.org/drawingml/2006/main" noChangeAspect="1"/>
-            </wp:cNvGraphicFramePr>
-            <a:graphic xmlns:a="http://schemas.openxmlformats.org/drawingml/2006/main">
-              <a:graphicData uri="http://schemas.openxmlformats.org/drawingml/2006/picture">
-                <pic:pic xmlns:pic="http://schemas.openxmlformats.org/drawingml/2006/picture">
-                  <pic:nvPicPr>
-                    <pic:cNvPr id="0" name="Picture 3" descr="scan0001"/>
-                    <pic:cNvPicPr>
-                      <a:picLocks noChangeAspect="1" noChangeArrowheads="1"/>
-                    </pic:cNvPicPr>
-                  </pic:nvPicPr>
-                  <pic:blipFill>
-                    <a:blip r:embed="rId6" cstate="print">
-                      <a:extLst>
-                        <a:ext uri="{28A0092B-C50C-407E-A947-70E740481C1C}">
-                          <a14:useLocalDpi xmlns:a14="http://schemas.microsoft.com/office/drawing/2010/main" val="0"/>
-                        </a:ext>
-                      </a:extLst>
-                    </a:blip>
-                    <a:srcRect/>
-                    <a:stretch>
-                      <a:fillRect/>
-                    </a:stretch>
-                  </pic:blipFill>
-                  <pic:spPr bwMode="auto">
-                    <a:xfrm>
-                      <a:off x="0" y="0"/>
-                      <a:ext cx="1127125" cy="1070610"/>
-                    </a:xfrm>
-                    <a:prstGeom prst="rect">
-                      <a:avLst/>
-                    </a:prstGeom>
-                    <a:noFill/>
-                    <a:ln>
-                      <a:noFill/>
-                    </a:ln>
-                  </pic:spPr>
-                </pic:pic>
-              </a:graphicData>
-            </a:graphic>
-            <wp14:sizeRelH relativeFrom="page">
-              <wp14:pctWidth>0</wp14:pctWidth>
-            </wp14:sizeRelH>
-            <wp14:sizeRelV relativeFrom="page">
-              <wp14:pctHeight>0</wp14:pctHeight>
-            </wp14:sizeRelV>
-          </wp:anchor>
-        </w:drawing>
-      </w:r>
-      <w:r>
-        <w:rPr>
-          <w:rFonts w:ascii="Tahoma" w:hAnsi="Tahoma" w:cs="Tahoma"/>
-          <w:b/>
-          <w:sz w:val="28"/>
-          <w:szCs w:val="28"/>
-          <w:lang w:val="id-ID"/>
-        </w:rPr>
-        <w:t xml:space="preserve"> </w:t>
-      </w:r>
-      <w:r>
-        <w:rPr>
-          <w:rFonts w:ascii="Tahoma" w:hAnsi="Tahoma" w:cs="Tahoma"/>
-          <w:b/>
-          <w:sz w:val="28"/>
-          <w:szCs w:val="28"/>
-          <w:lang w:val="es-ES"/>
-        </w:rPr>
-        <w:t>KEMENTERIAN LINGKUNGAN HIDUP DAN KEHUTANAN</w:t>
-      </w:r>
-      <w:r>
-        <w:rPr>
-          <w:rFonts w:ascii="Tahoma" w:hAnsi="Tahoma" w:cs="Tahoma"/>
-          <w:b/>
-          <w:sz w:val="28"/>
-          <w:szCs w:val="28"/>
-          <w:lang w:val="es-ES"/>
-        </w:rPr>
-        <w:t xml:space="preserve"> {authority_big_check}</w:t>
-      </w:r>
-    </w:p>
-    <w:p>
-      <w:pPr>
-        <w:spacing w:before="20" w:after="20"/>
-        <w:ind w:right="-871" w:firstLine="720"/>
-        <w:jc w:val="center"/>
-        <w:rPr>
-          <w:rFonts w:ascii="Tahoma" w:hAnsi="Tahoma" w:cs="Tahoma"/>
-          <w:b/>
-          <w:sz w:val="22"/>
-          <w:szCs w:val="22"/>
-          <w:lang w:val="es-ES"/>
-        </w:rPr>
-      </w:pPr>
-      <w:r>
-        <w:rPr>
-          <w:rFonts w:ascii="Tahoma" w:hAnsi="Tahoma" w:cs="Tahoma"/>
-          <w:b/>
-          <w:lang w:val="es-ES"/>
-        </w:rPr>
-        <w:t>TIM UJI KELAYAKAN LINGKUNGAN HIDUP</w:t>
-      </w:r>
-      <w:r>
-        <w:rPr>
-          <w:rFonts w:ascii="Tahoma" w:hAnsi="Tahoma" w:cs="Tahoma"/>
-          <w:b/>
-          <w:lang w:val="es-ES"/>
-        </w:rPr>
-        <w:t xml:space="preserve"> {authority_big}</w:t>
-      </w:r>
-      <w:r>
-        <w:rPr>
-          <w:rFonts w:ascii="Tahoma" w:hAnsi="Tahoma" w:cs="Tahoma"/>
-          <w:b/>
-          <w:lang w:val="es-ES"/>
-        </w:rPr>
-        <w:t xml:space="preserve"> </w:t>
-      </w:r>
-    </w:p>
-    <w:p>
-      <w:pPr>
-        <w:spacing w:before="20" w:after="20"/>
-        <w:ind w:right="-871" w:firstLine="720"/>
-        <w:jc w:val="center"/>
-        <w:rPr>
-          <w:rFonts w:ascii="Tahoma" w:hAnsi="Tahoma" w:cs="Tahoma"/>
-          <w:sz w:val="20"/>
-        </w:rPr>
-      </w:pPr>
-      <w:r>
-        <w:rPr>
-          <w:rFonts w:ascii="Tahoma" w:hAnsi="Tahoma" w:cs="Tahoma"/>
-          <w:sz w:val="20"/>
-        </w:rPr>
-        <w:t>{tuk_address}</w:t>
-      </w:r>
-    </w:p>
-    <w:p>
-      <w:pPr>
-        <w:tabs>
-          <w:tab w:val="left" w:pos="3690"/>
-        </w:tabs>
-        <w:ind w:right="-691" w:firstLine="720"/>
-        <w:jc w:val="center"/>
-        <w:rPr>
-          <w:rFonts w:ascii="Tahoma" w:hAnsi="Tahoma" w:cs="Tahoma"/>
-          <w:sz w:val="20"/>
-        </w:rPr>
-      </w:pPr>
-    </w:p>
+    <w:tbl>
+      <w:tblPr>
+        <w:tblStyle w:val="TableGrid"/>
+        <w:tblW w:w="11057" w:type="dxa"/>
+        <w:tblInd w:w="-714" w:type="dxa"/>
+        <w:tblBorders>
+          <w:top w:val="none" w:sz="0" w:space="0" w:color="auto"/>
+          <w:left w:val="none" w:sz="0" w:space="0" w:color="auto"/>
+          <w:bottom w:val="none" w:sz="0" w:space="0" w:color="auto"/>
+          <w:right w:val="none" w:sz="0" w:space="0" w:color="auto"/>
+          <w:insideH w:val="none" w:sz="0" w:space="0" w:color="auto"/>
+          <w:insideV w:val="none" w:sz="0" w:space="0" w:color="auto"/>
+        </w:tblBorders>
+        <w:tblLook w:val="04A0" w:firstRow="1" w:lastRow="0" w:firstColumn="1" w:lastColumn="0" w:noHBand="0" w:noVBand="1"/>
+      </w:tblPr>
+      <w:tblGrid>
+        <w:gridCol w:w="3266"/>
+        <w:gridCol w:w="7791"/>
+      </w:tblGrid>
+      <w:tr>
+        <w:tc>
+          <w:tcPr>
+            <w:tcW w:w="2127" w:type="dxa"/>
+            <w:vAlign w:val="center"/>
+          </w:tcPr>
+          <w:p>
+            <w:pPr>
+              <w:tabs>
+                <w:tab w:val="left" w:pos="3690"/>
+              </w:tabs>
+              <w:ind w:right="-110"/>
+              <w:jc w:val="center"/>
+              <w:rPr>
+                <w:rFonts w:ascii="Tahoma" w:hAnsi="Tahoma" w:cs="Tahoma"/>
+                <w:b/>
+                <w:sz w:val="28"/>
+                <w:szCs w:val="28"/>
+              </w:rPr>
+            </w:pPr>
+            <w:r>
+              <w:rPr>
+                <w:rFonts w:ascii="Tahoma" w:hAnsi="Tahoma" w:cs="Tahoma"/>
+                <w:b/>
+                <w:sz w:val="28"/>
+                <w:szCs w:val="28"/>
+              </w:rPr>
+              <w:t>${logo_tuk:100</w:t>
+            </w:r>
+            <w:r>
+              <w:rPr>
+                <w:rFonts w:ascii="Tahoma" w:hAnsi="Tahoma" w:cs="Tahoma"/>
+                <w:b/>
+                <w:sz w:val="28"/>
+                <w:szCs w:val="28"/>
+              </w:rPr>
+              <w:t>:</w:t>
+            </w:r>
+            <w:r>
+              <w:rPr>
+                <w:rFonts w:ascii="Tahoma" w:hAnsi="Tahoma" w:cs="Tahoma"/>
+                <w:b/>
+                <w:sz w:val="28"/>
+                <w:szCs w:val="28"/>
+              </w:rPr>
+              <w:t>100}</w:t>
+            </w:r>
+          </w:p>
+        </w:tc>
+        <w:tc>
+          <w:tcPr>
+            <w:tcW w:w="8930" w:type="dxa"/>
+            <w:vAlign w:val="center"/>
+          </w:tcPr>
+          <w:p>
+            <w:pPr>
+              <w:tabs>
+                <w:tab w:val="left" w:pos="3719"/>
+              </w:tabs>
+              <w:ind w:left="-108"/>
+              <w:jc w:val="center"/>
+              <w:rPr>
+                <w:rFonts w:ascii="Tahoma" w:hAnsi="Tahoma" w:cs="Tahoma"/>
+                <w:sz w:val="28"/>
+                <w:szCs w:val="28"/>
+                <w:lang w:val="es-ES"/>
+              </w:rPr>
+            </w:pPr>
+            <w:r>
+              <w:rPr>
+                <w:rFonts w:ascii="Tahoma" w:hAnsi="Tahoma" w:cs="Tahoma"/>
+                <w:b/>
+                <w:sz w:val="28"/>
+                <w:szCs w:val="28"/>
+                <w:lang w:val="es-ES"/>
+              </w:rPr>
+              <w:t>KEMENTERIAN LINGKUNGAN HIDUP DAN KEHUTANAN</w:t>
+            </w:r>
+            <w:r>
+              <w:rPr>
+                <w:rFonts w:ascii="Tahoma" w:hAnsi="Tahoma" w:cs="Tahoma"/>
+                <w:b/>
+                <w:sz w:val="28"/>
+                <w:szCs w:val="28"/>
+                <w:lang w:val="es-ES"/>
+              </w:rPr>
+              <w:t xml:space="preserve"> ${authority_big_check}</w:t>
+            </w:r>
+          </w:p>
+          <w:p>
+            <w:pPr>
+              <w:spacing w:before="20" w:after="20"/>
+              <w:ind w:right="-871" w:hanging="106"/>
+              <w:jc w:val="center"/>
+              <w:rPr>
+                <w:rFonts w:ascii="Tahoma" w:hAnsi="Tahoma" w:cs="Tahoma"/>
+                <w:b/>
+                <w:sz w:val="22"/>
+                <w:szCs w:val="22"/>
+                <w:lang w:val="es-ES"/>
+              </w:rPr>
+            </w:pPr>
+            <w:r>
+              <w:rPr>
+                <w:rFonts w:ascii="Tahoma" w:hAnsi="Tahoma" w:cs="Tahoma"/>
+                <w:b/>
+                <w:lang w:val="es-ES"/>
+              </w:rPr>
+              <w:t xml:space="preserve">TIM UJI KELAYAKAN LINGKUNGAN HIDUP ${authority_big} </w:t>
+            </w:r>
+          </w:p>
+          <w:p>
+            <w:pPr>
+              <w:spacing w:before="20" w:after="20"/>
+              <w:ind w:right="-871" w:firstLine="36"/>
+              <w:jc w:val="center"/>
+              <w:rPr>
+                <w:rFonts w:ascii="Tahoma" w:hAnsi="Tahoma" w:cs="Tahoma"/>
+                <w:sz w:val="20"/>
+              </w:rPr>
+            </w:pPr>
+            <w:r>
+              <w:rPr>
+                <w:rFonts w:ascii="Tahoma" w:hAnsi="Tahoma" w:cs="Tahoma"/>
+                <w:sz w:val="20"/>
+              </w:rPr>
+              <w:t>${tuk_address}</w:t>
+            </w:r>
+          </w:p>
+          <w:p>
+            <w:pPr>
+              <w:spacing w:before="20" w:after="20"/>
+              <w:ind w:right="-871" w:firstLine="36"/>
+              <w:jc w:val="center"/>
+              <w:rPr>
+                <w:rFonts w:ascii="Tahoma" w:hAnsi="Tahoma" w:cs="Tahoma"/>
+                <w:sz w:val="20"/>
+              </w:rPr>
+            </w:pPr>
+          </w:p>
+        </w:tc>
+      </w:tr>
+    </w:tbl>
     <w:p>
       <w:pPr>
         <w:tabs>
@@ -397,6 +353,15 @@
           <w:rFonts w:ascii="Tahoma" w:hAnsi="Tahoma" w:cs="Tahoma"/>
           <w:sz w:val="20"/>
           <w:szCs w:val="20"/>
+          <w:lang w:val="sv-SE"/>
+        </w:rPr>
+        <w:t>$</w:t>
+      </w:r>
+      <w:r>
+        <w:rPr>
+          <w:rFonts w:ascii="Tahoma" w:hAnsi="Tahoma" w:cs="Tahoma"/>
+          <w:sz w:val="20"/>
+          <w:szCs w:val="20"/>
         </w:rPr>
         <w:t>{docs_date}</w:t>
       </w:r>
@@ -503,6 +468,15 @@
           <w:szCs w:val="20"/>
           <w:lang w:val="it-IT"/>
         </w:rPr>
+        <w:t>$</w:t>
+      </w:r>
+      <w:r>
+        <w:rPr>
+          <w:rFonts w:ascii="Tahoma" w:hAnsi="Tahoma" w:cs="Tahoma"/>
+          <w:sz w:val="20"/>
+          <w:szCs w:val="20"/>
+          <w:lang w:val="it-IT"/>
+        </w:rPr>
         <w:t xml:space="preserve">{project_title} </w:t>
       </w:r>
       <w:r>
@@ -513,6 +487,15 @@
           <w:lang w:val="it-IT"/>
         </w:rPr>
         <w:t xml:space="preserve">oleh </w:t>
+      </w:r>
+      <w:r>
+        <w:rPr>
+          <w:rFonts w:ascii="Tahoma" w:hAnsi="Tahoma" w:cs="Tahoma"/>
+          <w:sz w:val="20"/>
+          <w:szCs w:val="20"/>
+          <w:lang w:val="it-IT"/>
+        </w:rPr>
+        <w:t>$</w:t>
       </w:r>
       <w:r>
         <w:rPr>
@@ -609,7 +592,17 @@
           <w:sz w:val="20"/>
           <w:szCs w:val="20"/>
         </w:rPr>
-        <w:t>{pemrakarsa}</w:t>
+        <w:t>${</w:t>
+      </w:r>
+      <w:r>
+        <w:rPr>
+          <w:rFonts w:ascii="Tahoma" w:hAnsi="Tahoma" w:cs="Tahoma"/>
+          <w:b/>
+          <w:i/>
+          <w:sz w:val="20"/>
+          <w:szCs w:val="20"/>
+        </w:rPr>
+        <w:t>pemrakarsa}</w:t>
       </w:r>
     </w:p>
     <w:p>
@@ -631,6 +624,15 @@
           <w:szCs w:val="20"/>
           <w:lang w:val="it-IT"/>
         </w:rPr>
+        <w:t>$</w:t>
+      </w:r>
+      <w:r>
+        <w:rPr>
+          <w:rFonts w:ascii="Tahoma" w:hAnsi="Tahoma" w:cs="Tahoma"/>
+          <w:sz w:val="20"/>
+          <w:szCs w:val="20"/>
+          <w:lang w:val="it-IT"/>
+        </w:rPr>
         <w:t>{pemrakarsa_address}</w:t>
       </w:r>
     </w:p>
@@ -703,7 +705,7 @@
           <w:sz w:val="20"/>
           <w:szCs w:val="20"/>
         </w:rPr>
-        <w:t xml:space="preserve"> {project_title}</w:t>
+        <w:t xml:space="preserve"> </w:t>
       </w:r>
       <w:r>
         <w:rPr>
@@ -713,6 +715,26 @@
           <w:sz w:val="20"/>
           <w:szCs w:val="20"/>
         </w:rPr>
+        <w:t>$</w:t>
+      </w:r>
+      <w:r>
+        <w:rPr>
+          <w:rFonts w:ascii="Tahoma" w:hAnsi="Tahoma" w:cs="Tahoma"/>
+          <w:bCs/>
+          <w:color w:val="000000"/>
+          <w:sz w:val="20"/>
+          <w:szCs w:val="20"/>
+        </w:rPr>
+        <w:t>{project_title}</w:t>
+      </w:r>
+      <w:r>
+        <w:rPr>
+          <w:rFonts w:ascii="Tahoma" w:hAnsi="Tahoma" w:cs="Tahoma"/>
+          <w:bCs/>
+          <w:color w:val="000000"/>
+          <w:sz w:val="20"/>
+          <w:szCs w:val="20"/>
+        </w:rPr>
         <w:t xml:space="preserve"> </w:t>
       </w:r>
       <w:r>
@@ -729,7 +751,23 @@
           <w:sz w:val="20"/>
           <w:szCs w:val="20"/>
         </w:rPr>
-        <w:t xml:space="preserve"> {project_address}</w:t>
+        <w:t xml:space="preserve"> </w:t>
+      </w:r>
+      <w:r>
+        <w:rPr>
+          <w:rFonts w:ascii="Tahoma" w:hAnsi="Tahoma" w:cs="Tahoma"/>
+          <w:sz w:val="20"/>
+          <w:szCs w:val="20"/>
+        </w:rPr>
+        <w:t>$</w:t>
+      </w:r>
+      <w:r>
+        <w:rPr>
+          <w:rFonts w:ascii="Tahoma" w:hAnsi="Tahoma" w:cs="Tahoma"/>
+          <w:sz w:val="20"/>
+          <w:szCs w:val="20"/>
+        </w:rPr>
+        <w:t>{project_address}</w:t>
       </w:r>
       <w:r>
         <w:rPr>
@@ -745,16 +783,41 @@
           <w:sz w:val="20"/>
           <w:szCs w:val="20"/>
         </w:rPr>
-        <w:t xml:space="preserve"> {pemrakarsa}</w:t>
-      </w:r>
-      <w:r>
-        <w:rPr>
-          <w:rFonts w:ascii="Tahoma" w:hAnsi="Tahoma" w:cs="Tahoma"/>
-          <w:sz w:val="20"/>
-          <w:szCs w:val="20"/>
-          <w:lang w:val="sv-SE"/>
-        </w:rPr>
-        <w:t>, maka bersama ini kami mengundang Saudara untuk mempresentasikan rencana kegiatan tersebut pada Rapat Komisi Penilai AMDAL Pusat melalui</w:t>
+        <w:t xml:space="preserve"> </w:t>
+      </w:r>
+      <w:r>
+        <w:rPr>
+          <w:rFonts w:ascii="Tahoma" w:hAnsi="Tahoma" w:cs="Tahoma"/>
+          <w:sz w:val="20"/>
+          <w:szCs w:val="20"/>
+        </w:rPr>
+        <w:t>$</w:t>
+      </w:r>
+      <w:r>
+        <w:rPr>
+          <w:rFonts w:ascii="Tahoma" w:hAnsi="Tahoma" w:cs="Tahoma"/>
+          <w:sz w:val="20"/>
+          <w:szCs w:val="20"/>
+        </w:rPr>
+        <w:t>{pemrakarsa}</w:t>
+      </w:r>
+      <w:r>
+        <w:rPr>
+          <w:rFonts w:ascii="Tahoma" w:hAnsi="Tahoma" w:cs="Tahoma"/>
+          <w:sz w:val="20"/>
+          <w:szCs w:val="20"/>
+          <w:lang w:val="sv-SE"/>
+        </w:rPr>
+        <w:t xml:space="preserve">, maka bersama ini kami mengundang Saudara untuk mempresentasikan rencana kegiatan tersebut pada Rapat Komisi Penilai AMDAL </w:t>
+      </w:r>
+      <w:r>
+        <w:rPr>
+          <w:rFonts w:ascii="Tahoma" w:hAnsi="Tahoma" w:cs="Tahoma"/>
+          <w:sz w:val="20"/>
+          <w:szCs w:val="20"/>
+          <w:lang w:val="sv-SE"/>
+        </w:rPr>
+        <w:t>${authority}</w:t>
       </w:r>
       <w:r>
         <w:rPr>
@@ -826,6 +889,15 @@
           <w:szCs w:val="20"/>
           <w:lang w:val="sv-SE"/>
         </w:rPr>
+        <w:t>$</w:t>
+      </w:r>
+      <w:r>
+        <w:rPr>
+          <w:rFonts w:ascii="Tahoma" w:hAnsi="Tahoma" w:cs="Tahoma"/>
+          <w:sz w:val="20"/>
+          <w:szCs w:val="20"/>
+          <w:lang w:val="sv-SE"/>
+        </w:rPr>
         <w:t>{meeting_date}</w:t>
       </w:r>
     </w:p>
@@ -878,6 +950,15 @@
           <w:szCs w:val="20"/>
           <w:lang w:val="sv-SE"/>
         </w:rPr>
+        <w:t>$</w:t>
+      </w:r>
+      <w:r>
+        <w:rPr>
+          <w:rFonts w:ascii="Tahoma" w:hAnsi="Tahoma" w:cs="Tahoma"/>
+          <w:sz w:val="20"/>
+          <w:szCs w:val="20"/>
+          <w:lang w:val="sv-SE"/>
+        </w:rPr>
         <w:t>{meeting_time}</w:t>
       </w:r>
       <w:r>
@@ -951,6 +1032,15 @@
           <w:szCs w:val="20"/>
           <w:lang w:val="sv-SE"/>
         </w:rPr>
+        <w:t>$</w:t>
+      </w:r>
+      <w:r>
+        <w:rPr>
+          <w:rFonts w:ascii="Tahoma" w:hAnsi="Tahoma" w:cs="Tahoma"/>
+          <w:sz w:val="20"/>
+          <w:szCs w:val="20"/>
+          <w:lang w:val="sv-SE"/>
+        </w:rPr>
         <w:t>{meeting_location}</w:t>
       </w:r>
     </w:p>
@@ -1081,7 +1171,23 @@
           <w:sz w:val="20"/>
           <w:szCs w:val="20"/>
         </w:rPr>
-        <w:t>p {authority}</w:t>
+        <w:t xml:space="preserve">p </w:t>
+      </w:r>
+      <w:r>
+        <w:rPr>
+          <w:rFonts w:ascii="Tahoma" w:hAnsi="Tahoma" w:cs="Tahoma"/>
+          <w:sz w:val="20"/>
+          <w:szCs w:val="20"/>
+        </w:rPr>
+        <w:t>$</w:t>
+      </w:r>
+      <w:r>
+        <w:rPr>
+          <w:rFonts w:ascii="Tahoma" w:hAnsi="Tahoma" w:cs="Tahoma"/>
+          <w:sz w:val="20"/>
+          <w:szCs w:val="20"/>
+        </w:rPr>
+        <w:t>{authority}</w:t>
       </w:r>
     </w:p>
     <w:p>
@@ -1198,7 +1304,25 @@
           <w:szCs w:val="20"/>
           <w:lang w:val="sv-SE"/>
         </w:rPr>
-        <w:t xml:space="preserve"> {ketua_tuk_name}</w:t>
+        <w:t xml:space="preserve"> </w:t>
+      </w:r>
+      <w:r>
+        <w:rPr>
+          <w:rFonts w:ascii="Tahoma" w:hAnsi="Tahoma" w:cs="Tahoma"/>
+          <w:sz w:val="20"/>
+          <w:szCs w:val="20"/>
+          <w:lang w:val="sv-SE"/>
+        </w:rPr>
+        <w:t>$</w:t>
+      </w:r>
+      <w:r>
+        <w:rPr>
+          <w:rFonts w:ascii="Tahoma" w:hAnsi="Tahoma" w:cs="Tahoma"/>
+          <w:sz w:val="20"/>
+          <w:szCs w:val="20"/>
+          <w:lang w:val="sv-SE"/>
+        </w:rPr>
+        <w:t>{ketua_tuk_name}</w:t>
       </w:r>
     </w:p>
     <w:p>
@@ -1229,7 +1353,25 @@
           <w:szCs w:val="20"/>
           <w:lang w:val="sv-SE"/>
         </w:rPr>
-        <w:t xml:space="preserve"> {ketua_tuk_nip}</w:t>
+        <w:t xml:space="preserve"> </w:t>
+      </w:r>
+      <w:r>
+        <w:rPr>
+          <w:rFonts w:ascii="Tahoma" w:hAnsi="Tahoma" w:cs="Tahoma"/>
+          <w:sz w:val="20"/>
+          <w:szCs w:val="20"/>
+          <w:lang w:val="sv-SE"/>
+        </w:rPr>
+        <w:t>$</w:t>
+      </w:r>
+      <w:r>
+        <w:rPr>
+          <w:rFonts w:ascii="Tahoma" w:hAnsi="Tahoma" w:cs="Tahoma"/>
+          <w:sz w:val="20"/>
+          <w:szCs w:val="20"/>
+          <w:lang w:val="sv-SE"/>
+        </w:rPr>
+        <w:t>{ketua_tuk_nip}</w:t>
       </w:r>
     </w:p>
     <w:p>
@@ -1284,114 +1426,151 @@
         <w:br w:type="page"/>
       </w:r>
     </w:p>
-    <w:p>
-      <w:pPr>
-        <w:tabs>
-          <w:tab w:val="left" w:pos="3690"/>
-        </w:tabs>
-        <w:ind w:right="-691" w:firstLine="720"/>
-        <w:jc w:val="center"/>
-        <w:rPr>
-          <w:rFonts w:ascii="Tahoma" w:hAnsi="Tahoma" w:cs="Tahoma"/>
-          <w:sz w:val="28"/>
-          <w:szCs w:val="28"/>
-          <w:lang w:val="es-ES"/>
-        </w:rPr>
-      </w:pPr>
-      <w:r>
-        <w:rPr>
-          <w:rFonts w:ascii="Tahoma" w:hAnsi="Tahoma" w:cs="Tahoma"/>
-          <w:b/>
-          <w:sz w:val="28"/>
-          <w:szCs w:val="28"/>
-          <w:lang w:val="es-ES"/>
-        </w:rPr>
-        <w:lastRenderedPageBreak/>
-        <w:t>KEMENTERIAN LINGKUNGAN HIDUP DAN KEHUTANAN</w:t>
-      </w:r>
-      <w:r>
-        <w:rPr>
-          <w:rFonts w:ascii="Tahoma" w:hAnsi="Tahoma" w:cs="Tahoma"/>
-          <w:b/>
-          <w:sz w:val="28"/>
-          <w:szCs w:val="28"/>
-          <w:lang w:val="es-ES"/>
-        </w:rPr>
-        <w:t xml:space="preserve"> {authority_big_check}</w:t>
-      </w:r>
-    </w:p>
-    <w:p>
-      <w:pPr>
-        <w:spacing w:before="20" w:after="20"/>
-        <w:ind w:right="-871" w:firstLine="720"/>
-        <w:jc w:val="center"/>
-        <w:rPr>
-          <w:rFonts w:ascii="Tahoma" w:hAnsi="Tahoma" w:cs="Tahoma"/>
-          <w:b/>
-          <w:sz w:val="22"/>
-          <w:szCs w:val="22"/>
-          <w:lang w:val="es-ES"/>
-        </w:rPr>
-      </w:pPr>
-      <w:r>
-        <w:rPr>
-          <w:rFonts w:ascii="Tahoma" w:hAnsi="Tahoma" w:cs="Tahoma"/>
-          <w:b/>
-          <w:lang w:val="es-ES"/>
-        </w:rPr>
-        <w:t>TIM UJI KELAYAKAN LINGKUNGAN HIDUP</w:t>
-      </w:r>
-      <w:r>
-        <w:rPr>
-          <w:rFonts w:ascii="Tahoma" w:hAnsi="Tahoma" w:cs="Tahoma"/>
-          <w:b/>
-          <w:lang w:val="es-ES"/>
-        </w:rPr>
-        <w:t xml:space="preserve"> {authority</w:t>
-      </w:r>
-      <w:r>
-        <w:rPr>
-          <w:rFonts w:ascii="Tahoma" w:hAnsi="Tahoma" w:cs="Tahoma"/>
-          <w:b/>
-          <w:lang w:val="es-ES"/>
-        </w:rPr>
-        <w:t>_big</w:t>
-      </w:r>
-      <w:r>
-        <w:rPr>
-          <w:rFonts w:ascii="Tahoma" w:hAnsi="Tahoma" w:cs="Tahoma"/>
-          <w:b/>
-          <w:lang w:val="es-ES"/>
-        </w:rPr>
-        <w:t>}</w:t>
-      </w:r>
-      <w:r>
-        <w:rPr>
-          <w:rFonts w:ascii="Tahoma" w:hAnsi="Tahoma" w:cs="Tahoma"/>
-          <w:b/>
-          <w:lang w:val="es-ES"/>
-        </w:rPr>
-        <w:t xml:space="preserve"> </w:t>
-      </w:r>
-    </w:p>
-    <w:p>
-      <w:pPr>
-        <w:spacing w:before="20" w:after="20"/>
-        <w:ind w:right="-871" w:firstLine="720"/>
-        <w:jc w:val="center"/>
-        <w:rPr>
-          <w:rFonts w:ascii="Tahoma" w:hAnsi="Tahoma" w:cs="Tahoma"/>
-          <w:sz w:val="20"/>
-        </w:rPr>
-      </w:pPr>
-      <w:r>
-        <w:rPr>
-          <w:rFonts w:ascii="Tahoma" w:hAnsi="Tahoma" w:cs="Tahoma"/>
-          <w:sz w:val="20"/>
-        </w:rPr>
-        <w:t>{tuk_address}</w:t>
-      </w:r>
-    </w:p>
+    <w:tbl>
+      <w:tblPr>
+        <w:tblStyle w:val="TableGrid"/>
+        <w:tblW w:w="11057" w:type="dxa"/>
+        <w:tblInd w:w="-714" w:type="dxa"/>
+        <w:tblBorders>
+          <w:top w:val="none" w:sz="0" w:space="0" w:color="auto"/>
+          <w:left w:val="none" w:sz="0" w:space="0" w:color="auto"/>
+          <w:bottom w:val="none" w:sz="0" w:space="0" w:color="auto"/>
+          <w:right w:val="none" w:sz="0" w:space="0" w:color="auto"/>
+          <w:insideH w:val="none" w:sz="0" w:space="0" w:color="auto"/>
+          <w:insideV w:val="none" w:sz="0" w:space="0" w:color="auto"/>
+        </w:tblBorders>
+        <w:tblLook w:val="04A0" w:firstRow="1" w:lastRow="0" w:firstColumn="1" w:lastColumn="0" w:noHBand="0" w:noVBand="1"/>
+      </w:tblPr>
+      <w:tblGrid>
+        <w:gridCol w:w="3266"/>
+        <w:gridCol w:w="7791"/>
+      </w:tblGrid>
+      <w:tr>
+        <w:tc>
+          <w:tcPr>
+            <w:tcW w:w="2127" w:type="dxa"/>
+            <w:vAlign w:val="center"/>
+          </w:tcPr>
+          <w:p>
+            <w:pPr>
+              <w:tabs>
+                <w:tab w:val="left" w:pos="3690"/>
+              </w:tabs>
+              <w:ind w:right="-110"/>
+              <w:jc w:val="center"/>
+              <w:rPr>
+                <w:rFonts w:ascii="Tahoma" w:hAnsi="Tahoma" w:cs="Tahoma"/>
+                <w:b/>
+                <w:sz w:val="28"/>
+                <w:szCs w:val="28"/>
+              </w:rPr>
+            </w:pPr>
+            <w:r>
+              <w:rPr>
+                <w:rFonts w:ascii="Tahoma" w:hAnsi="Tahoma" w:cs="Tahoma"/>
+                <w:b/>
+                <w:sz w:val="28"/>
+                <w:szCs w:val="28"/>
+              </w:rPr>
+              <w:lastRenderedPageBreak/>
+              <w:t>${logo_tuk:100:100}</w:t>
+            </w:r>
+          </w:p>
+        </w:tc>
+        <w:tc>
+          <w:tcPr>
+            <w:tcW w:w="8930" w:type="dxa"/>
+            <w:vAlign w:val="center"/>
+          </w:tcPr>
+          <w:p>
+            <w:pPr>
+              <w:tabs>
+                <w:tab w:val="left" w:pos="3719"/>
+              </w:tabs>
+              <w:ind w:left="-108"/>
+              <w:jc w:val="center"/>
+              <w:rPr>
+                <w:rFonts w:ascii="Tahoma" w:hAnsi="Tahoma" w:cs="Tahoma"/>
+                <w:sz w:val="28"/>
+                <w:szCs w:val="28"/>
+                <w:lang w:val="es-ES"/>
+              </w:rPr>
+            </w:pPr>
+            <w:r>
+              <w:rPr>
+                <w:rFonts w:ascii="Tahoma" w:hAnsi="Tahoma" w:cs="Tahoma"/>
+                <w:b/>
+                <w:sz w:val="28"/>
+                <w:szCs w:val="28"/>
+                <w:lang w:val="es-ES"/>
+              </w:rPr>
+              <w:t>KEMENTERIAN LINGKUNGAN HIDUP DAN KEHUTANAN</w:t>
+            </w:r>
+            <w:r>
+              <w:rPr>
+                <w:rFonts w:ascii="Tahoma" w:hAnsi="Tahoma" w:cs="Tahoma"/>
+                <w:b/>
+                <w:sz w:val="28"/>
+                <w:szCs w:val="28"/>
+                <w:lang w:val="es-ES"/>
+              </w:rPr>
+              <w:t xml:space="preserve"> ${authority_big_check}</w:t>
+            </w:r>
+          </w:p>
+          <w:p>
+            <w:pPr>
+              <w:spacing w:before="20" w:after="20"/>
+              <w:ind w:right="-871" w:hanging="106"/>
+              <w:jc w:val="center"/>
+              <w:rPr>
+                <w:rFonts w:ascii="Tahoma" w:hAnsi="Tahoma" w:cs="Tahoma"/>
+                <w:b/>
+                <w:sz w:val="22"/>
+                <w:szCs w:val="22"/>
+                <w:lang w:val="es-ES"/>
+              </w:rPr>
+            </w:pPr>
+            <w:r>
+              <w:rPr>
+                <w:rFonts w:ascii="Tahoma" w:hAnsi="Tahoma" w:cs="Tahoma"/>
+                <w:b/>
+                <w:lang w:val="es-ES"/>
+              </w:rPr>
+              <w:t xml:space="preserve">TIM UJI KELAYAKAN LINGKUNGAN HIDUP ${authority_big} </w:t>
+            </w:r>
+          </w:p>
+          <w:p>
+            <w:pPr>
+              <w:spacing w:before="20" w:after="20"/>
+              <w:ind w:right="-871" w:firstLine="36"/>
+              <w:jc w:val="center"/>
+              <w:rPr>
+                <w:rFonts w:ascii="Tahoma" w:hAnsi="Tahoma" w:cs="Tahoma"/>
+                <w:sz w:val="20"/>
+              </w:rPr>
+            </w:pPr>
+            <w:r>
+              <w:rPr>
+                <w:rFonts w:ascii="Tahoma" w:hAnsi="Tahoma" w:cs="Tahoma"/>
+                <w:sz w:val="20"/>
+              </w:rPr>
+              <w:t>${tuk_address}</w:t>
+            </w:r>
+          </w:p>
+          <w:p>
+            <w:pPr>
+              <w:spacing w:before="20" w:after="20"/>
+              <w:ind w:right="-871" w:firstLine="36"/>
+              <w:jc w:val="center"/>
+              <w:rPr>
+                <w:rFonts w:ascii="Tahoma" w:hAnsi="Tahoma" w:cs="Tahoma"/>
+                <w:sz w:val="20"/>
+              </w:rPr>
+            </w:pPr>
+          </w:p>
+        </w:tc>
+      </w:tr>
+    </w:tbl>
     <w:p>
       <w:pPr>
         <w:tabs>
@@ -1598,6 +1777,14 @@
           <w:sz w:val="20"/>
           <w:szCs w:val="20"/>
         </w:rPr>
+        <w:t>$</w:t>
+      </w:r>
+      <w:r>
+        <w:rPr>
+          <w:rFonts w:ascii="Tahoma" w:hAnsi="Tahoma" w:cs="Tahoma"/>
+          <w:sz w:val="20"/>
+          <w:szCs w:val="20"/>
+        </w:rPr>
         <w:t>{docs_date}</w:t>
       </w:r>
     </w:p>
@@ -1733,7 +1920,23 @@
           <w:sz w:val="20"/>
           <w:szCs w:val="20"/>
         </w:rPr>
-        <w:t xml:space="preserve"> Hidup {authority}</w:t>
+        <w:t xml:space="preserve"> Hidup </w:t>
+      </w:r>
+      <w:r>
+        <w:rPr>
+          <w:rFonts w:ascii="Tahoma" w:hAnsi="Tahoma" w:cs="Tahoma"/>
+          <w:sz w:val="20"/>
+          <w:szCs w:val="20"/>
+        </w:rPr>
+        <w:t>$</w:t>
+      </w:r>
+      <w:r>
+        <w:rPr>
+          <w:rFonts w:ascii="Tahoma" w:hAnsi="Tahoma" w:cs="Tahoma"/>
+          <w:sz w:val="20"/>
+          <w:szCs w:val="20"/>
+        </w:rPr>
+        <w:t>{authority}</w:t>
       </w:r>
       <w:r>
         <w:rPr>
@@ -1794,6 +1997,15 @@
           <w:szCs w:val="20"/>
           <w:lang w:val="it-IT"/>
         </w:rPr>
+        <w:t>$</w:t>
+      </w:r>
+      <w:r>
+        <w:rPr>
+          <w:rFonts w:ascii="Tahoma" w:hAnsi="Tahoma" w:cs="Tahoma"/>
+          <w:sz w:val="20"/>
+          <w:szCs w:val="20"/>
+          <w:lang w:val="it-IT"/>
+        </w:rPr>
         <w:t xml:space="preserve">{project_title} </w:t>
       </w:r>
       <w:r>
@@ -1804,6 +2016,15 @@
           <w:lang w:val="it-IT"/>
         </w:rPr>
         <w:t xml:space="preserve">oleh </w:t>
+      </w:r>
+      <w:r>
+        <w:rPr>
+          <w:rFonts w:ascii="Tahoma" w:hAnsi="Tahoma" w:cs="Tahoma"/>
+          <w:sz w:val="20"/>
+          <w:szCs w:val="20"/>
+          <w:lang w:val="it-IT"/>
+        </w:rPr>
+        <w:t>$</w:t>
       </w:r>
       <w:r>
         <w:rPr>
@@ -1989,7 +2210,7 @@
           <w:sz w:val="20"/>
           <w:szCs w:val="20"/>
         </w:rPr>
-        <w:t xml:space="preserve"> {project_title}</w:t>
+        <w:t xml:space="preserve"> </w:t>
       </w:r>
       <w:r>
         <w:rPr>
@@ -1999,6 +2220,26 @@
           <w:sz w:val="20"/>
           <w:szCs w:val="20"/>
         </w:rPr>
+        <w:t>$</w:t>
+      </w:r>
+      <w:r>
+        <w:rPr>
+          <w:rFonts w:ascii="Tahoma" w:hAnsi="Tahoma" w:cs="Tahoma"/>
+          <w:bCs/>
+          <w:color w:val="000000"/>
+          <w:sz w:val="20"/>
+          <w:szCs w:val="20"/>
+        </w:rPr>
+        <w:t>{project_title}</w:t>
+      </w:r>
+      <w:r>
+        <w:rPr>
+          <w:rFonts w:ascii="Tahoma" w:hAnsi="Tahoma" w:cs="Tahoma"/>
+          <w:bCs/>
+          <w:color w:val="000000"/>
+          <w:sz w:val="20"/>
+          <w:szCs w:val="20"/>
+        </w:rPr>
         <w:t xml:space="preserve"> </w:t>
       </w:r>
       <w:r>
@@ -2015,7 +2256,23 @@
           <w:sz w:val="20"/>
           <w:szCs w:val="20"/>
         </w:rPr>
-        <w:t xml:space="preserve"> {pemrakarsa}</w:t>
+        <w:t xml:space="preserve"> </w:t>
+      </w:r>
+      <w:r>
+        <w:rPr>
+          <w:rFonts w:ascii="Tahoma" w:hAnsi="Tahoma" w:cs="Tahoma"/>
+          <w:sz w:val="20"/>
+          <w:szCs w:val="20"/>
+        </w:rPr>
+        <w:t>$</w:t>
+      </w:r>
+      <w:r>
+        <w:rPr>
+          <w:rFonts w:ascii="Tahoma" w:hAnsi="Tahoma" w:cs="Tahoma"/>
+          <w:sz w:val="20"/>
+          <w:szCs w:val="20"/>
+        </w:rPr>
+        <w:t>{pemrakarsa}</w:t>
       </w:r>
       <w:r>
         <w:rPr>
@@ -2041,7 +2298,23 @@
           <w:sz w:val="20"/>
           <w:szCs w:val="20"/>
         </w:rPr>
-        <w:t>Uji Kelayakan Lingkungan Hidup {authority}</w:t>
+        <w:t xml:space="preserve">Uji Kelayakan Lingkungan Hidup </w:t>
+      </w:r>
+      <w:r>
+        <w:rPr>
+          <w:rFonts w:ascii="Tahoma" w:hAnsi="Tahoma" w:cs="Tahoma"/>
+          <w:sz w:val="20"/>
+          <w:szCs w:val="20"/>
+        </w:rPr>
+        <w:t>$</w:t>
+      </w:r>
+      <w:r>
+        <w:rPr>
+          <w:rFonts w:ascii="Tahoma" w:hAnsi="Tahoma" w:cs="Tahoma"/>
+          <w:sz w:val="20"/>
+          <w:szCs w:val="20"/>
+        </w:rPr>
+        <w:t>{authority}</w:t>
       </w:r>
       <w:r>
         <w:rPr>
@@ -2115,6 +2388,14 @@
           <w:szCs w:val="20"/>
         </w:rPr>
         <w:t xml:space="preserve"> </w:t>
+      </w:r>
+      <w:r>
+        <w:rPr>
+          <w:rFonts w:ascii="Tahoma" w:hAnsi="Tahoma" w:cs="Tahoma"/>
+          <w:sz w:val="20"/>
+          <w:szCs w:val="20"/>
+        </w:rPr>
+        <w:t>$</w:t>
       </w:r>
       <w:r>
         <w:rPr>
@@ -2207,6 +2488,15 @@
           <w:szCs w:val="20"/>
           <w:lang w:val="sv-SE"/>
         </w:rPr>
+        <w:t>$</w:t>
+      </w:r>
+      <w:r>
+        <w:rPr>
+          <w:rFonts w:ascii="Tahoma" w:hAnsi="Tahoma" w:cs="Tahoma"/>
+          <w:sz w:val="20"/>
+          <w:szCs w:val="20"/>
+          <w:lang w:val="sv-SE"/>
+        </w:rPr>
         <w:t>{meeting_date}</w:t>
       </w:r>
     </w:p>
@@ -2259,6 +2549,15 @@
           <w:szCs w:val="20"/>
           <w:lang w:val="sv-SE"/>
         </w:rPr>
+        <w:t>$</w:t>
+      </w:r>
+      <w:r>
+        <w:rPr>
+          <w:rFonts w:ascii="Tahoma" w:hAnsi="Tahoma" w:cs="Tahoma"/>
+          <w:sz w:val="20"/>
+          <w:szCs w:val="20"/>
+          <w:lang w:val="sv-SE"/>
+        </w:rPr>
         <w:t>{meeting_time}</w:t>
       </w:r>
       <w:r>
@@ -2329,6 +2628,15 @@
           <w:szCs w:val="20"/>
           <w:lang w:val="sv-SE"/>
         </w:rPr>
+        <w:t>$</w:t>
+      </w:r>
+      <w:r>
+        <w:rPr>
+          <w:rFonts w:ascii="Tahoma" w:hAnsi="Tahoma" w:cs="Tahoma"/>
+          <w:sz w:val="20"/>
+          <w:szCs w:val="20"/>
+          <w:lang w:val="sv-SE"/>
+        </w:rPr>
         <w:t>{meeting_location}</w:t>
       </w:r>
     </w:p>
@@ -2627,7 +2935,23 @@
           <w:sz w:val="20"/>
           <w:szCs w:val="20"/>
         </w:rPr>
-        <w:t>p {authority}</w:t>
+        <w:t xml:space="preserve">p </w:t>
+      </w:r>
+      <w:r>
+        <w:rPr>
+          <w:rFonts w:ascii="Tahoma" w:hAnsi="Tahoma" w:cs="Tahoma"/>
+          <w:sz w:val="20"/>
+          <w:szCs w:val="20"/>
+        </w:rPr>
+        <w:t>$</w:t>
+      </w:r>
+      <w:r>
+        <w:rPr>
+          <w:rFonts w:ascii="Tahoma" w:hAnsi="Tahoma" w:cs="Tahoma"/>
+          <w:sz w:val="20"/>
+          <w:szCs w:val="20"/>
+        </w:rPr>
+        <w:t>{authority}</w:t>
       </w:r>
     </w:p>
     <w:p>
@@ -2754,7 +3078,17 @@
           <w:szCs w:val="20"/>
           <w:lang w:val="sv-SE"/>
         </w:rPr>
-        <w:t>{ketua_tuk_name}</w:t>
+        <w:t>${</w:t>
+      </w:r>
+      <w:r>
+        <w:rPr>
+          <w:rFonts w:ascii="Tahoma" w:hAnsi="Tahoma" w:cs="Tahoma"/>
+          <w:b/>
+          <w:sz w:val="20"/>
+          <w:szCs w:val="20"/>
+          <w:lang w:val="sv-SE"/>
+        </w:rPr>
+        <w:t>ketua_tuk_name}</w:t>
       </w:r>
     </w:p>
     <w:p>
@@ -2785,7 +3119,25 @@
           <w:szCs w:val="20"/>
           <w:lang w:val="sv-SE"/>
         </w:rPr>
-        <w:t xml:space="preserve"> {ketua_tuk_nip}</w:t>
+        <w:t xml:space="preserve"> </w:t>
+      </w:r>
+      <w:r>
+        <w:rPr>
+          <w:rFonts w:ascii="Tahoma" w:hAnsi="Tahoma" w:cs="Tahoma"/>
+          <w:sz w:val="20"/>
+          <w:szCs w:val="20"/>
+          <w:lang w:val="sv-SE"/>
+        </w:rPr>
+        <w:t>$</w:t>
+      </w:r>
+      <w:r>
+        <w:rPr>
+          <w:rFonts w:ascii="Tahoma" w:hAnsi="Tahoma" w:cs="Tahoma"/>
+          <w:sz w:val="20"/>
+          <w:szCs w:val="20"/>
+          <w:lang w:val="sv-SE"/>
+        </w:rPr>
+        <w:t>{ketua_tuk_nip}</w:t>
       </w:r>
     </w:p>
     <w:p>
@@ -2934,6 +3286,14 @@
           <w:lang w:val="id-ID"/>
         </w:rPr>
         <w:t xml:space="preserve">Tanggal   : </w:t>
+      </w:r>
+      <w:r>
+        <w:rPr>
+          <w:rFonts w:ascii="Tahoma" w:hAnsi="Tahoma" w:cs="Tahoma"/>
+          <w:sz w:val="20"/>
+          <w:szCs w:val="20"/>
+        </w:rPr>
+        <w:t>$</w:t>
       </w:r>
       <w:r>
         <w:rPr>
@@ -3101,7 +3461,15 @@
           <w:sz w:val="22"/>
           <w:szCs w:val="22"/>
         </w:rPr>
-        <w:t>{#tuk_member}</w:t>
+        <w:t>$</w:t>
+      </w:r>
+      <w:r>
+        <w:rPr>
+          <w:rFonts w:ascii="Tahoma" w:hAnsi="Tahoma" w:cs="Tahoma"/>
+          <w:sz w:val="22"/>
+          <w:szCs w:val="22"/>
+        </w:rPr>
+        <w:t>{tuk_member}</w:t>
       </w:r>
     </w:p>
     <w:p>
@@ -3122,6 +3490,14 @@
           <w:sz w:val="22"/>
           <w:szCs w:val="22"/>
         </w:rPr>
+        <w:t>$</w:t>
+      </w:r>
+      <w:r>
+        <w:rPr>
+          <w:rFonts w:ascii="Tahoma" w:hAnsi="Tahoma" w:cs="Tahoma"/>
+          <w:sz w:val="22"/>
+          <w:szCs w:val="22"/>
+        </w:rPr>
         <w:t>{name}</w:t>
       </w:r>
     </w:p>
@@ -3144,6 +3520,14 @@
           <w:sz w:val="22"/>
           <w:szCs w:val="22"/>
         </w:rPr>
+        <w:t>$</w:t>
+      </w:r>
+      <w:r>
+        <w:rPr>
+          <w:rFonts w:ascii="Tahoma" w:hAnsi="Tahoma" w:cs="Tahoma"/>
+          <w:sz w:val="22"/>
+          <w:szCs w:val="22"/>
+        </w:rPr>
         <w:t>{/tuk_member}</w:t>
       </w:r>
     </w:p>
@@ -3204,7 +3588,16 @@
           <w:szCs w:val="20"/>
           <w:lang w:val="sv-SE"/>
         </w:rPr>
-        <w:t>{#pakar}</w:t>
+        <w:t>$</w:t>
+      </w:r>
+      <w:r>
+        <w:rPr>
+          <w:rFonts w:ascii="Tahoma" w:hAnsi="Tahoma" w:cs="Tahoma"/>
+          <w:sz w:val="20"/>
+          <w:szCs w:val="20"/>
+          <w:lang w:val="sv-SE"/>
+        </w:rPr>
+        <w:t>{pakar}</w:t>
       </w:r>
     </w:p>
     <w:p>
@@ -3227,6 +3620,15 @@
           <w:szCs w:val="20"/>
           <w:lang w:val="sv-SE"/>
         </w:rPr>
+        <w:t>$</w:t>
+      </w:r>
+      <w:r>
+        <w:rPr>
+          <w:rFonts w:ascii="Tahoma" w:hAnsi="Tahoma" w:cs="Tahoma"/>
+          <w:sz w:val="20"/>
+          <w:szCs w:val="20"/>
+          <w:lang w:val="sv-SE"/>
+        </w:rPr>
         <w:t>{name}</w:t>
       </w:r>
     </w:p>
@@ -3243,6 +3645,15 @@
           <w:lang w:val="sv-SE"/>
         </w:rPr>
       </w:pPr>
+      <w:r>
+        <w:rPr>
+          <w:rFonts w:ascii="Tahoma" w:hAnsi="Tahoma" w:cs="Tahoma"/>
+          <w:sz w:val="20"/>
+          <w:szCs w:val="20"/>
+          <w:lang w:val="sv-SE"/>
+        </w:rPr>
+        <w:t>$</w:t>
+      </w:r>
       <w:r>
         <w:rPr>
           <w:rFonts w:ascii="Tahoma" w:hAnsi="Tahoma" w:cs="Tahoma"/>
@@ -3496,7 +3907,23 @@
           <w:sz w:val="20"/>
           <w:szCs w:val="20"/>
         </w:rPr>
-        <w:t>p {authority}</w:t>
+        <w:t xml:space="preserve">p </w:t>
+      </w:r>
+      <w:r>
+        <w:rPr>
+          <w:rFonts w:ascii="Tahoma" w:hAnsi="Tahoma" w:cs="Tahoma"/>
+          <w:sz w:val="20"/>
+          <w:szCs w:val="20"/>
+        </w:rPr>
+        <w:t>$</w:t>
+      </w:r>
+      <w:r>
+        <w:rPr>
+          <w:rFonts w:ascii="Tahoma" w:hAnsi="Tahoma" w:cs="Tahoma"/>
+          <w:sz w:val="20"/>
+          <w:szCs w:val="20"/>
+        </w:rPr>
+        <w:t>{authority}</w:t>
       </w:r>
     </w:p>
     <w:p>
@@ -3604,7 +4031,17 @@
           <w:szCs w:val="20"/>
           <w:lang w:val="sv-SE"/>
         </w:rPr>
-        <w:t>{ketua_tuk_name}</w:t>
+        <w:t>${</w:t>
+      </w:r>
+      <w:r>
+        <w:rPr>
+          <w:rFonts w:ascii="Tahoma" w:hAnsi="Tahoma" w:cs="Tahoma"/>
+          <w:b/>
+          <w:sz w:val="20"/>
+          <w:szCs w:val="20"/>
+          <w:lang w:val="sv-SE"/>
+        </w:rPr>
+        <w:t>ketua_tuk_name}</w:t>
       </w:r>
     </w:p>
     <w:p>
@@ -3627,6 +4064,15 @@
           <w:lang w:val="sv-SE"/>
         </w:rPr>
         <w:tab/>
+      </w:r>
+      <w:r>
+        <w:rPr>
+          <w:rFonts w:ascii="Tahoma" w:hAnsi="Tahoma" w:cs="Tahoma"/>
+          <w:sz w:val="20"/>
+          <w:szCs w:val="20"/>
+          <w:lang w:val="sv-SE"/>
+        </w:rPr>
+        <w:t>$</w:t>
       </w:r>
       <w:r>
         <w:rPr>
@@ -6996,6 +7442,25 @@
       <w:lang w:val="en-GB" w:eastAsia="en-GB"/>
     </w:rPr>
   </w:style>
+  <w:style w:type="table" w:styleId="TableGrid">
+    <w:name w:val="Table Grid"/>
+    <w:basedOn w:val="TableNormal"/>
+    <w:uiPriority w:val="59"/>
+    <w:rsid w:val="000741C5"/>
+    <w:pPr>
+      <w:spacing w:after="0" w:line="240" w:lineRule="auto"/>
+    </w:pPr>
+    <w:tblPr>
+      <w:tblBorders>
+        <w:top w:val="single" w:sz="4" w:space="0" w:color="auto"/>
+        <w:left w:val="single" w:sz="4" w:space="0" w:color="auto"/>
+        <w:bottom w:val="single" w:sz="4" w:space="0" w:color="auto"/>
+        <w:right w:val="single" w:sz="4" w:space="0" w:color="auto"/>
+        <w:insideH w:val="single" w:sz="4" w:space="0" w:color="auto"/>
+        <w:insideV w:val="single" w:sz="4" w:space="0" w:color="auto"/>
+      </w:tblBorders>
+    </w:tblPr>
+  </w:style>
 </w:styles>
 </file>
 

</xml_diff>

<commit_message>
add instansi pemerintah in template undangan rapat andal rkl-rpl & ukl-upl
</commit_message>
<xml_diff>
--- a/public/template_undangan_rapat_arr.docx
+++ b/public/template_undangan_rapat_arr.docx
@@ -3737,16 +3737,52 @@
     </w:p>
     <w:p>
       <w:pPr>
-        <w:numPr>
-          <w:ilvl w:val="0"/>
-          <w:numId w:val="2"/>
-        </w:numPr>
         <w:jc w:val="both"/>
         <w:rPr>
           <w:rFonts w:ascii="Tahoma" w:hAnsi="Tahoma" w:cs="Tahoma"/>
           <w:noProof/>
           <w:sz w:val="20"/>
           <w:szCs w:val="20"/>
+        </w:rPr>
+      </w:pPr>
+      <w:r>
+        <w:rPr>
+          <w:rFonts w:ascii="Tahoma" w:hAnsi="Tahoma" w:cs="Tahoma"/>
+          <w:noProof/>
+          <w:sz w:val="20"/>
+          <w:szCs w:val="20"/>
+        </w:rPr>
+        <w:t>${instansi}</w:t>
+      </w:r>
+    </w:p>
+    <w:p>
+      <w:pPr>
+        <w:jc w:val="both"/>
+        <w:rPr>
+          <w:rFonts w:ascii="Tahoma" w:hAnsi="Tahoma" w:cs="Tahoma"/>
+          <w:noProof/>
+          <w:sz w:val="20"/>
+          <w:szCs w:val="20"/>
+        </w:rPr>
+      </w:pPr>
+      <w:r>
+        <w:rPr>
+          <w:rFonts w:ascii="Tahoma" w:hAnsi="Tahoma" w:cs="Tahoma"/>
+          <w:noProof/>
+          <w:sz w:val="20"/>
+          <w:szCs w:val="20"/>
+        </w:rPr>
+        <w:t>${name}</w:t>
+      </w:r>
+    </w:p>
+    <w:p>
+      <w:pPr>
+        <w:jc w:val="both"/>
+        <w:rPr>
+          <w:rFonts w:ascii="Tahoma" w:hAnsi="Tahoma" w:cs="Tahoma"/>
+          <w:noProof/>
+          <w:sz w:val="20"/>
+          <w:szCs w:val="20"/>
           <w:lang w:val="es-ES"/>
         </w:rPr>
       </w:pPr>
@@ -3757,107 +3793,7 @@
           <w:sz w:val="20"/>
           <w:szCs w:val="20"/>
         </w:rPr>
-        <w:t>Kementerian/Lembaga/Dinas yang terkait Usaha dan/atau Kegiatan;</w:t>
-      </w:r>
-    </w:p>
-    <w:p>
-      <w:pPr>
-        <w:numPr>
-          <w:ilvl w:val="0"/>
-          <w:numId w:val="2"/>
-        </w:numPr>
-        <w:jc w:val="both"/>
-        <w:rPr>
-          <w:rFonts w:ascii="Tahoma" w:hAnsi="Tahoma" w:cs="Tahoma"/>
-          <w:noProof/>
-          <w:sz w:val="20"/>
-          <w:szCs w:val="20"/>
-          <w:lang w:val="es-ES"/>
-        </w:rPr>
-      </w:pPr>
-      <w:r>
-        <w:rPr>
-          <w:rFonts w:ascii="Tahoma" w:hAnsi="Tahoma" w:cs="Tahoma"/>
-          <w:noProof/>
-          <w:sz w:val="20"/>
-          <w:szCs w:val="20"/>
-        </w:rPr>
-        <w:t>Masyarakat Terkena Dampak Langsung;</w:t>
-      </w:r>
-    </w:p>
-    <w:p>
-      <w:pPr>
-        <w:numPr>
-          <w:ilvl w:val="0"/>
-          <w:numId w:val="2"/>
-        </w:numPr>
-        <w:jc w:val="both"/>
-        <w:rPr>
-          <w:rFonts w:ascii="Tahoma" w:hAnsi="Tahoma" w:cs="Tahoma"/>
-          <w:noProof/>
-          <w:sz w:val="20"/>
-          <w:szCs w:val="20"/>
-          <w:lang w:val="es-ES"/>
-        </w:rPr>
-      </w:pPr>
-      <w:r>
-        <w:rPr>
-          <w:rFonts w:ascii="Tahoma" w:hAnsi="Tahoma" w:cs="Tahoma"/>
-          <w:noProof/>
-          <w:sz w:val="20"/>
-          <w:szCs w:val="20"/>
-        </w:rPr>
-        <w:t xml:space="preserve">Masyarakat Lainnya yang telah memberikan masukan yang relevan (Yang di ambil dari yang memberikan masukan pada saat pengumuman) </w:t>
-      </w:r>
-    </w:p>
-    <w:p>
-      <w:pPr>
-        <w:numPr>
-          <w:ilvl w:val="0"/>
-          <w:numId w:val="2"/>
-        </w:numPr>
-        <w:jc w:val="both"/>
-        <w:rPr>
-          <w:rFonts w:ascii="Tahoma" w:hAnsi="Tahoma" w:cs="Tahoma"/>
-          <w:noProof/>
-          <w:sz w:val="20"/>
-          <w:szCs w:val="20"/>
-          <w:lang w:val="es-ES"/>
-        </w:rPr>
-      </w:pPr>
-      <w:r>
-        <w:rPr>
-          <w:rFonts w:ascii="Tahoma" w:hAnsi="Tahoma" w:cs="Tahoma"/>
-          <w:noProof/>
-          <w:sz w:val="20"/>
-          <w:szCs w:val="20"/>
-        </w:rPr>
-        <w:t>Kementerian/Lembaga/Dinas yang terkait Persetujuan Awal</w:t>
-      </w:r>
-    </w:p>
-    <w:p>
-      <w:pPr>
-        <w:numPr>
-          <w:ilvl w:val="0"/>
-          <w:numId w:val="2"/>
-        </w:numPr>
-        <w:jc w:val="both"/>
-        <w:rPr>
-          <w:rFonts w:ascii="Tahoma" w:hAnsi="Tahoma" w:cs="Tahoma"/>
-          <w:noProof/>
-          <w:sz w:val="20"/>
-          <w:szCs w:val="20"/>
-          <w:lang w:val="es-ES"/>
-        </w:rPr>
-      </w:pPr>
-      <w:r>
-        <w:rPr>
-          <w:rFonts w:ascii="Tahoma" w:hAnsi="Tahoma" w:cs="Tahoma"/>
-          <w:noProof/>
-          <w:sz w:val="20"/>
-          <w:szCs w:val="20"/>
-        </w:rPr>
-        <w:t>Kementerian/Lembaga/Dinas yang penerbit Pertek</w:t>
+        <w:t>${/instansi}</w:t>
       </w:r>
     </w:p>
     <w:p>

</xml_diff>